<commit_message>
Elaborazione 4/5. Analisi e progettazione
Analisi e progettazione. Introduzione di pattern GoF.
</commit_message>
<xml_diff>
--- a/7. Elaborazione 5/2022_01_29_UniCTest_Elaborazione_5.docx
+++ b/7. Elaborazione 5/2022_01_29_UniCTest_Elaborazione_5.docx
@@ -722,51 +722,12 @@
     </w:p>
     <w:p>
       <w:r>
-        <w:t xml:space="preserve">Nota: </w:t>
-      </w:r>
-      <w:r>
-        <w:t>l’Amministratore</w:t>
-      </w:r>
-      <w:r>
-        <w:t xml:space="preserve"> è un Tutor </w:t>
-      </w:r>
-      <w:r>
-        <w:t>con diritti maggiori rispetto ad un Tutor classico</w:t>
-      </w:r>
-      <w:r>
-        <w:t>.</w:t>
-      </w:r>
-      <w:r>
-        <w:t xml:space="preserve"> L’Amministratore, oltre a insegnare materie (dunque inserire nuovi quesiti), può anche inserire nuovi Tutor nel Sistema, oltre che inserire Studenti e template ufficiali.</w:t>
-      </w:r>
-      <w:r>
-        <w:t xml:space="preserve"> I diritti di </w:t>
-      </w:r>
-      <w:r>
-        <w:t xml:space="preserve">Amministratore </w:t>
-      </w:r>
-      <w:r>
-        <w:t>potranno essere assegnati o rimossi a qualunque Tutor in qualunque momento.</w:t>
+        <w:t>Nota: l’Amministratore è un Tutor con diritti maggiori rispetto ad un Tutor classico. L’Amministratore, oltre a insegnare materie (dunque inserire nuovi quesiti), può anche inserire nuovi Tutor nel Sistema, oltre che inserire Studenti e template ufficiali. I diritti di Amministratore potranno essere assegnati o rimossi a qualunque Tutor in qualunque momento.</w:t>
       </w:r>
     </w:p>
     <w:p>
       <w:r>
-        <w:t>Nel</w:t>
-      </w:r>
-      <w:r>
-        <w:t xml:space="preserve"> caso d’uso</w:t>
-      </w:r>
-      <w:r>
-        <w:t xml:space="preserve"> e in generale</w:t>
-      </w:r>
-      <w:r>
-        <w:t xml:space="preserve"> ci si riferirà </w:t>
-      </w:r>
-      <w:r>
-        <w:t>al Tutor con i diritti di Amministratore semplicemente come Amministratore</w:t>
-      </w:r>
-      <w:r>
-        <w:t>.</w:t>
+        <w:t>Nel caso d’uso e in generale ci si riferirà al Tutor con i diritti di Amministratore semplicemente come Amministratore.</w:t>
       </w:r>
     </w:p>
     <w:p>
@@ -1290,13 +1251,7 @@
               <w:t>3a.</w:t>
             </w:r>
             <w:r>
-              <w:t xml:space="preserve"> </w:t>
-            </w:r>
-            <w:r>
-              <w:t>È</w:t>
-            </w:r>
-            <w:r>
-              <w:t xml:space="preserve"> stato inserito un codice fiscale associato ad un Utente già registrato</w:t>
+              <w:t xml:space="preserve"> È stato inserito un codice fiscale associato ad un Utente già registrato</w:t>
             </w:r>
             <w:r>
               <w:t xml:space="preserve"> nel Sistema</w:t>
@@ -1422,6 +1377,414 @@
       </w:tr>
     </w:tbl>
     <w:p/>
+    <w:p>
+      <w:pPr>
+        <w:pStyle w:val="Titolo1"/>
+      </w:pPr>
+      <w:r>
+        <w:t>Analisi</w:t>
+      </w:r>
+    </w:p>
+    <w:p>
+      <w:pPr>
+        <w:pStyle w:val="Titolo2"/>
+      </w:pPr>
+      <w:r>
+        <w:t>Aggiornamento Modello di Dominio</w:t>
+      </w:r>
+    </w:p>
+    <w:p>
+      <w:r>
+        <w:t>Si prendono in considerazione gli scenari di successo di UC9 e UC10.</w:t>
+      </w:r>
+    </w:p>
+    <w:p>
+      <w:r>
+        <w:t xml:space="preserve">Vengono evidenziate le locuzioni nominali per la scelta delle classi concettuali candidate. Le </w:t>
+      </w:r>
+      <w:r>
+        <w:rPr>
+          <w:highlight w:val="green"/>
+        </w:rPr>
+        <w:t>classi concettuali candidate</w:t>
+      </w:r>
+      <w:r>
+        <w:t xml:space="preserve"> verranno evidenziate in verde, gli </w:t>
+      </w:r>
+      <w:r>
+        <w:rPr>
+          <w:highlight w:val="yellow"/>
+        </w:rPr>
+        <w:t>attributi</w:t>
+      </w:r>
+      <w:r>
+        <w:t xml:space="preserve"> in giallo.</w:t>
+      </w:r>
+    </w:p>
+    <w:p>
+      <w:pPr>
+        <w:rPr>
+          <w:rStyle w:val="Enfasigrassetto"/>
+        </w:rPr>
+      </w:pPr>
+      <w:r>
+        <w:rPr>
+          <w:rStyle w:val="Enfasigrassetto"/>
+        </w:rPr>
+        <w:t>UC</w:t>
+      </w:r>
+      <w:r>
+        <w:rPr>
+          <w:rStyle w:val="Enfasigrassetto"/>
+        </w:rPr>
+        <w:t>6</w:t>
+      </w:r>
+      <w:r>
+        <w:rPr>
+          <w:rStyle w:val="Enfasigrassetto"/>
+        </w:rPr>
+        <w:t xml:space="preserve">. </w:t>
+      </w:r>
+      <w:r>
+        <w:rPr>
+          <w:rStyle w:val="Enfasigrassetto"/>
+        </w:rPr>
+        <w:t>Nuovo Tutor</w:t>
+      </w:r>
+    </w:p>
+    <w:tbl>
+      <w:tblPr>
+        <w:tblStyle w:val="Tabellasemplice-2"/>
+        <w:tblW w:w="0" w:type="auto"/>
+        <w:tblLook w:val="04A0" w:firstRow="1" w:lastRow="0" w:firstColumn="1" w:lastColumn="0" w:noHBand="0" w:noVBand="1"/>
+      </w:tblPr>
+      <w:tblGrid>
+        <w:gridCol w:w="4531"/>
+        <w:gridCol w:w="4531"/>
+      </w:tblGrid>
+      <w:tr>
+        <w:trPr>
+          <w:cnfStyle w:val="100000000000" w:firstRow="1" w:lastRow="0" w:firstColumn="0" w:lastColumn="0" w:oddVBand="0" w:evenVBand="0" w:oddHBand="0" w:evenHBand="0" w:firstRowFirstColumn="0" w:firstRowLastColumn="0" w:lastRowFirstColumn="0" w:lastRowLastColumn="0"/>
+        </w:trPr>
+        <w:tc>
+          <w:tcPr>
+            <w:cnfStyle w:val="001000000000" w:firstRow="0" w:lastRow="0" w:firstColumn="1" w:lastColumn="0" w:oddVBand="0" w:evenVBand="0" w:oddHBand="0" w:evenHBand="0" w:firstRowFirstColumn="0" w:firstRowLastColumn="0" w:lastRowFirstColumn="0" w:lastRowLastColumn="0"/>
+            <w:tcW w:w="4531" w:type="dxa"/>
+          </w:tcPr>
+          <w:p>
+            <w:r>
+              <w:lastRenderedPageBreak/>
+              <w:t>Nome del caso d’uso</w:t>
+            </w:r>
+          </w:p>
+        </w:tc>
+        <w:tc>
+          <w:tcPr>
+            <w:tcW w:w="4531" w:type="dxa"/>
+          </w:tcPr>
+          <w:p>
+            <w:pPr>
+              <w:cnfStyle w:val="100000000000" w:firstRow="1" w:lastRow="0" w:firstColumn="0" w:lastColumn="0" w:oddVBand="0" w:evenVBand="0" w:oddHBand="0" w:evenHBand="0" w:firstRowFirstColumn="0" w:firstRowLastColumn="0" w:lastRowFirstColumn="0" w:lastRowLastColumn="0"/>
+            </w:pPr>
+            <w:r>
+              <w:t>UC</w:t>
+            </w:r>
+            <w:r>
+              <w:t>6</w:t>
+            </w:r>
+            <w:r>
+              <w:t>:</w:t>
+            </w:r>
+            <w:r>
+              <w:t xml:space="preserve"> Nuovo Tutor</w:t>
+            </w:r>
+          </w:p>
+        </w:tc>
+      </w:tr>
+      <w:tr>
+        <w:trPr>
+          <w:cnfStyle w:val="000000100000" w:firstRow="0" w:lastRow="0" w:firstColumn="0" w:lastColumn="0" w:oddVBand="0" w:evenVBand="0" w:oddHBand="1" w:evenHBand="0" w:firstRowFirstColumn="0" w:firstRowLastColumn="0" w:lastRowFirstColumn="0" w:lastRowLastColumn="0"/>
+        </w:trPr>
+        <w:tc>
+          <w:tcPr>
+            <w:cnfStyle w:val="001000000000" w:firstRow="0" w:lastRow="0" w:firstColumn="1" w:lastColumn="0" w:oddVBand="0" w:evenVBand="0" w:oddHBand="0" w:evenHBand="0" w:firstRowFirstColumn="0" w:firstRowLastColumn="0" w:lastRowFirstColumn="0" w:lastRowLastColumn="0"/>
+            <w:tcW w:w="4531" w:type="dxa"/>
+          </w:tcPr>
+          <w:p>
+            <w:r>
+              <w:t>Scenario principale di successo</w:t>
+            </w:r>
+          </w:p>
+        </w:tc>
+        <w:tc>
+          <w:tcPr>
+            <w:tcW w:w="4531" w:type="dxa"/>
+          </w:tcPr>
+          <w:p>
+            <w:pPr>
+              <w:cnfStyle w:val="000000100000" w:firstRow="0" w:lastRow="0" w:firstColumn="0" w:lastColumn="0" w:oddVBand="0" w:evenVBand="0" w:oddHBand="1" w:evenHBand="0" w:firstRowFirstColumn="0" w:firstRowLastColumn="0" w:lastRowFirstColumn="0" w:lastRowLastColumn="0"/>
+            </w:pPr>
+            <w:r>
+              <w:t xml:space="preserve">1. </w:t>
+            </w:r>
+            <w:r>
+              <w:rPr>
+                <w:highlight w:val="green"/>
+              </w:rPr>
+              <w:t>L’Amministratore</w:t>
+            </w:r>
+            <w:r>
+              <w:t xml:space="preserve"> vuole inserire un nuovo </w:t>
+            </w:r>
+            <w:r>
+              <w:rPr>
+                <w:highlight w:val="green"/>
+              </w:rPr>
+              <w:t>Tutor</w:t>
+            </w:r>
+            <w:r>
+              <w:t xml:space="preserve"> nel Sistema.</w:t>
+            </w:r>
+          </w:p>
+          <w:p>
+            <w:pPr>
+              <w:cnfStyle w:val="000000100000" w:firstRow="0" w:lastRow="0" w:firstColumn="0" w:lastColumn="0" w:oddVBand="0" w:evenVBand="0" w:oddHBand="1" w:evenHBand="0" w:firstRowFirstColumn="0" w:firstRowLastColumn="0" w:lastRowFirstColumn="0" w:lastRowLastColumn="0"/>
+            </w:pPr>
+            <w:r>
+              <w:t>2. Il Tutor sceglie la voce “registra nuovo Tutor”.</w:t>
+            </w:r>
+          </w:p>
+          <w:p>
+            <w:pPr>
+              <w:cnfStyle w:val="000000100000" w:firstRow="0" w:lastRow="0" w:firstColumn="0" w:lastColumn="0" w:oddVBand="0" w:evenVBand="0" w:oddHBand="1" w:evenHBand="0" w:firstRowFirstColumn="0" w:firstRowLastColumn="0" w:lastRowFirstColumn="0" w:lastRowLastColumn="0"/>
+            </w:pPr>
+            <w:r>
+              <w:t xml:space="preserve">3. L’Amministratore inserisce </w:t>
+            </w:r>
+            <w:r>
+              <w:rPr>
+                <w:highlight w:val="yellow"/>
+              </w:rPr>
+              <w:t>nome</w:t>
+            </w:r>
+            <w:r>
+              <w:t xml:space="preserve">, </w:t>
+            </w:r>
+            <w:r>
+              <w:rPr>
+                <w:highlight w:val="yellow"/>
+              </w:rPr>
+              <w:t>cognome</w:t>
+            </w:r>
+            <w:r>
+              <w:t xml:space="preserve"> e </w:t>
+            </w:r>
+            <w:r>
+              <w:rPr>
+                <w:highlight w:val="yellow"/>
+              </w:rPr>
+              <w:t>codice fiscale</w:t>
+            </w:r>
+            <w:r>
+              <w:t xml:space="preserve"> del Tutor.</w:t>
+            </w:r>
+          </w:p>
+          <w:p>
+            <w:pPr>
+              <w:cnfStyle w:val="000000100000" w:firstRow="0" w:lastRow="0" w:firstColumn="0" w:lastColumn="0" w:oddVBand="0" w:evenVBand="0" w:oddHBand="1" w:evenHBand="0" w:firstRowFirstColumn="0" w:firstRowLastColumn="0" w:lastRowFirstColumn="0" w:lastRowLastColumn="0"/>
+            </w:pPr>
+            <w:r>
+              <w:t xml:space="preserve">4. L’Amministratore inserisce il nome della </w:t>
+            </w:r>
+            <w:r>
+              <w:rPr>
+                <w:highlight w:val="green"/>
+              </w:rPr>
+              <w:t>materia</w:t>
+            </w:r>
+            <w:r>
+              <w:t xml:space="preserve"> insegnata dal Tutor.</w:t>
+            </w:r>
+          </w:p>
+          <w:p>
+            <w:pPr>
+              <w:cnfStyle w:val="000000100000" w:firstRow="0" w:lastRow="0" w:firstColumn="0" w:lastColumn="0" w:oddVBand="0" w:evenVBand="0" w:oddHBand="1" w:evenHBand="0" w:firstRowFirstColumn="0" w:firstRowLastColumn="0" w:lastRowFirstColumn="0" w:lastRowLastColumn="0"/>
+              <w:rPr>
+                <w:i/>
+                <w:iCs/>
+              </w:rPr>
+            </w:pPr>
+            <w:r>
+              <w:rPr>
+                <w:i/>
+                <w:iCs/>
+              </w:rPr>
+              <w:t>I</w:t>
+            </w:r>
+            <w:r>
+              <w:rPr>
+                <w:i/>
+                <w:iCs/>
+              </w:rPr>
+              <w:t>l</w:t>
+            </w:r>
+            <w:r>
+              <w:rPr>
+                <w:i/>
+                <w:iCs/>
+              </w:rPr>
+              <w:t xml:space="preserve"> pass</w:t>
+            </w:r>
+            <w:r>
+              <w:rPr>
+                <w:i/>
+                <w:iCs/>
+              </w:rPr>
+              <w:t>o</w:t>
+            </w:r>
+            <w:r>
+              <w:rPr>
+                <w:i/>
+                <w:iCs/>
+              </w:rPr>
+              <w:t xml:space="preserve"> </w:t>
+            </w:r>
+            <w:proofErr w:type="gramStart"/>
+            <w:r>
+              <w:rPr>
+                <w:i/>
+                <w:iCs/>
+              </w:rPr>
+              <w:t>4</w:t>
+            </w:r>
+            <w:proofErr w:type="gramEnd"/>
+            <w:r>
+              <w:rPr>
+                <w:i/>
+                <w:iCs/>
+              </w:rPr>
+              <w:t xml:space="preserve"> </w:t>
+            </w:r>
+            <w:r>
+              <w:rPr>
+                <w:i/>
+                <w:iCs/>
+              </w:rPr>
+              <w:t xml:space="preserve">viene </w:t>
+            </w:r>
+            <w:r>
+              <w:rPr>
+                <w:i/>
+                <w:iCs/>
+              </w:rPr>
+              <w:t>ripetut</w:t>
+            </w:r>
+            <w:r>
+              <w:rPr>
+                <w:i/>
+                <w:iCs/>
+              </w:rPr>
+              <w:t>o finché serve</w:t>
+            </w:r>
+            <w:r>
+              <w:rPr>
+                <w:i/>
+                <w:iCs/>
+              </w:rPr>
+              <w:t>.</w:t>
+            </w:r>
+          </w:p>
+          <w:p>
+            <w:pPr>
+              <w:cnfStyle w:val="000000100000" w:firstRow="0" w:lastRow="0" w:firstColumn="0" w:lastColumn="0" w:oddVBand="0" w:evenVBand="0" w:oddHBand="1" w:evenHBand="0" w:firstRowFirstColumn="0" w:firstRowLastColumn="0" w:lastRowFirstColumn="0" w:lastRowLastColumn="0"/>
+            </w:pPr>
+            <w:r>
+              <w:t>3. Il Sistema registra le informazioni inserite.</w:t>
+            </w:r>
+          </w:p>
+        </w:tc>
+      </w:tr>
+    </w:tbl>
+    <w:p/>
+    <w:p>
+      <w:r>
+        <w:t>Le classi concettuali candidate sono:</w:t>
+      </w:r>
+    </w:p>
+    <w:p>
+      <w:pPr>
+        <w:pStyle w:val="Paragrafoelenco"/>
+        <w:numPr>
+          <w:ilvl w:val="0"/>
+          <w:numId w:val="25"/>
+        </w:numPr>
+      </w:pPr>
+      <w:r>
+        <w:rPr>
+          <w:b/>
+          <w:bCs/>
+        </w:rPr>
+        <w:t>Amministratore</w:t>
+      </w:r>
+      <w:r>
+        <w:t xml:space="preserve">: tutor autorizzato alla </w:t>
+      </w:r>
+      <w:r>
+        <w:t>gestione degli utenti del sistema.</w:t>
+      </w:r>
+    </w:p>
+    <w:p>
+      <w:r>
+        <w:t xml:space="preserve">Bisogna notare però che </w:t>
+      </w:r>
+      <w:r>
+        <w:t>l’amministratore</w:t>
+      </w:r>
+      <w:r>
+        <w:t xml:space="preserve"> non è una classe candidata nuova, bensì può essere vista come una responsabilità addizionale di un tutor classico. Ciò è testimoniato dal fatto che questa responsabilità può essere assegnata o rimossa a </w:t>
+      </w:r>
+      <w:proofErr w:type="spellStart"/>
+      <w:r>
+        <w:t>runtime</w:t>
+      </w:r>
+      <w:proofErr w:type="spellEnd"/>
+      <w:r>
+        <w:t>.</w:t>
+      </w:r>
+    </w:p>
+    <w:p>
+      <w:r>
+        <w:t xml:space="preserve">Ciò suggerisce l’applicazione del pattern </w:t>
+      </w:r>
+      <w:proofErr w:type="spellStart"/>
+      <w:r>
+        <w:t>GoF</w:t>
+      </w:r>
+      <w:proofErr w:type="spellEnd"/>
+      <w:r>
+        <w:t xml:space="preserve"> </w:t>
+      </w:r>
+      <w:r>
+        <w:rPr>
+          <w:b/>
+          <w:bCs/>
+        </w:rPr>
+        <w:t>Decorator</w:t>
+      </w:r>
+      <w:r>
+        <w:t>.</w:t>
+      </w:r>
+    </w:p>
+    <w:p>
+      <w:pPr>
+        <w:rPr>
+          <w:rStyle w:val="Enfasigrassetto"/>
+          <w:b w:val="0"/>
+          <w:bCs w:val="0"/>
+          <w:color w:val="auto"/>
+        </w:rPr>
+      </w:pPr>
+    </w:p>
     <w:sectPr>
       <w:pgSz w:w="11906" w:h="16838"/>
       <w:pgMar w:top="1417" w:right="1417" w:bottom="1134" w:left="1417" w:header="708" w:footer="708" w:gutter="0"/>
@@ -2014,6 +2377,119 @@
     </w:lvl>
   </w:abstractNum>
   <w:abstractNum w:abstractNumId="5" w15:restartNumberingAfterBreak="0">
+    <w:nsid w:val="2C1855AE"/>
+    <w:multiLevelType w:val="hybridMultilevel"/>
+    <w:tmpl w:val="86AE2FB8"/>
+    <w:lvl w:ilvl="0" w:tplc="04100001">
+      <w:start w:val="1"/>
+      <w:numFmt w:val="bullet"/>
+      <w:lvlText w:val=""/>
+      <w:lvlJc w:val="left"/>
+      <w:pPr>
+        <w:ind w:left="720" w:hanging="360"/>
+      </w:pPr>
+      <w:rPr>
+        <w:rFonts w:ascii="Symbol" w:hAnsi="Symbol" w:hint="default"/>
+      </w:rPr>
+    </w:lvl>
+    <w:lvl w:ilvl="1" w:tplc="04100003">
+      <w:start w:val="1"/>
+      <w:numFmt w:val="bullet"/>
+      <w:lvlText w:val="o"/>
+      <w:lvlJc w:val="left"/>
+      <w:pPr>
+        <w:ind w:left="1440" w:hanging="360"/>
+      </w:pPr>
+      <w:rPr>
+        <w:rFonts w:ascii="Courier New" w:hAnsi="Courier New" w:cs="Courier New" w:hint="default"/>
+      </w:rPr>
+    </w:lvl>
+    <w:lvl w:ilvl="2" w:tplc="04100005" w:tentative="1">
+      <w:start w:val="1"/>
+      <w:numFmt w:val="bullet"/>
+      <w:lvlText w:val=""/>
+      <w:lvlJc w:val="left"/>
+      <w:pPr>
+        <w:ind w:left="2160" w:hanging="360"/>
+      </w:pPr>
+      <w:rPr>
+        <w:rFonts w:ascii="Wingdings" w:hAnsi="Wingdings" w:hint="default"/>
+      </w:rPr>
+    </w:lvl>
+    <w:lvl w:ilvl="3" w:tplc="04100001" w:tentative="1">
+      <w:start w:val="1"/>
+      <w:numFmt w:val="bullet"/>
+      <w:lvlText w:val=""/>
+      <w:lvlJc w:val="left"/>
+      <w:pPr>
+        <w:ind w:left="2880" w:hanging="360"/>
+      </w:pPr>
+      <w:rPr>
+        <w:rFonts w:ascii="Symbol" w:hAnsi="Symbol" w:hint="default"/>
+      </w:rPr>
+    </w:lvl>
+    <w:lvl w:ilvl="4" w:tplc="04100003" w:tentative="1">
+      <w:start w:val="1"/>
+      <w:numFmt w:val="bullet"/>
+      <w:lvlText w:val="o"/>
+      <w:lvlJc w:val="left"/>
+      <w:pPr>
+        <w:ind w:left="3600" w:hanging="360"/>
+      </w:pPr>
+      <w:rPr>
+        <w:rFonts w:ascii="Courier New" w:hAnsi="Courier New" w:cs="Courier New" w:hint="default"/>
+      </w:rPr>
+    </w:lvl>
+    <w:lvl w:ilvl="5" w:tplc="04100005" w:tentative="1">
+      <w:start w:val="1"/>
+      <w:numFmt w:val="bullet"/>
+      <w:lvlText w:val=""/>
+      <w:lvlJc w:val="left"/>
+      <w:pPr>
+        <w:ind w:left="4320" w:hanging="360"/>
+      </w:pPr>
+      <w:rPr>
+        <w:rFonts w:ascii="Wingdings" w:hAnsi="Wingdings" w:hint="default"/>
+      </w:rPr>
+    </w:lvl>
+    <w:lvl w:ilvl="6" w:tplc="04100001" w:tentative="1">
+      <w:start w:val="1"/>
+      <w:numFmt w:val="bullet"/>
+      <w:lvlText w:val=""/>
+      <w:lvlJc w:val="left"/>
+      <w:pPr>
+        <w:ind w:left="5040" w:hanging="360"/>
+      </w:pPr>
+      <w:rPr>
+        <w:rFonts w:ascii="Symbol" w:hAnsi="Symbol" w:hint="default"/>
+      </w:rPr>
+    </w:lvl>
+    <w:lvl w:ilvl="7" w:tplc="04100003" w:tentative="1">
+      <w:start w:val="1"/>
+      <w:numFmt w:val="bullet"/>
+      <w:lvlText w:val="o"/>
+      <w:lvlJc w:val="left"/>
+      <w:pPr>
+        <w:ind w:left="5760" w:hanging="360"/>
+      </w:pPr>
+      <w:rPr>
+        <w:rFonts w:ascii="Courier New" w:hAnsi="Courier New" w:cs="Courier New" w:hint="default"/>
+      </w:rPr>
+    </w:lvl>
+    <w:lvl w:ilvl="8" w:tplc="04100005" w:tentative="1">
+      <w:start w:val="1"/>
+      <w:numFmt w:val="bullet"/>
+      <w:lvlText w:val=""/>
+      <w:lvlJc w:val="left"/>
+      <w:pPr>
+        <w:ind w:left="6480" w:hanging="360"/>
+      </w:pPr>
+      <w:rPr>
+        <w:rFonts w:ascii="Wingdings" w:hAnsi="Wingdings" w:hint="default"/>
+      </w:rPr>
+    </w:lvl>
+  </w:abstractNum>
+  <w:abstractNum w:abstractNumId="6" w15:restartNumberingAfterBreak="0">
     <w:nsid w:val="35EA7E7A"/>
     <w:multiLevelType w:val="multilevel"/>
     <w:tmpl w:val="0F06DBF6"/>
@@ -2162,7 +2638,7 @@
       </w:rPr>
     </w:lvl>
   </w:abstractNum>
-  <w:abstractNum w:abstractNumId="6" w15:restartNumberingAfterBreak="0">
+  <w:abstractNum w:abstractNumId="7" w15:restartNumberingAfterBreak="0">
     <w:nsid w:val="3DBC0CD8"/>
     <w:multiLevelType w:val="multilevel"/>
     <w:tmpl w:val="0F06DBF6"/>
@@ -2311,7 +2787,7 @@
       </w:rPr>
     </w:lvl>
   </w:abstractNum>
-  <w:abstractNum w:abstractNumId="7" w15:restartNumberingAfterBreak="0">
+  <w:abstractNum w:abstractNumId="8" w15:restartNumberingAfterBreak="0">
     <w:nsid w:val="400F3564"/>
     <w:multiLevelType w:val="multilevel"/>
     <w:tmpl w:val="0F06DBF6"/>
@@ -2460,7 +2936,7 @@
       </w:rPr>
     </w:lvl>
   </w:abstractNum>
-  <w:abstractNum w:abstractNumId="8" w15:restartNumberingAfterBreak="0">
+  <w:abstractNum w:abstractNumId="9" w15:restartNumberingAfterBreak="0">
     <w:nsid w:val="4475112B"/>
     <w:multiLevelType w:val="hybridMultilevel"/>
     <w:tmpl w:val="4CA8253C"/>
@@ -2546,7 +3022,7 @@
       </w:pPr>
     </w:lvl>
   </w:abstractNum>
-  <w:abstractNum w:abstractNumId="9" w15:restartNumberingAfterBreak="0">
+  <w:abstractNum w:abstractNumId="10" w15:restartNumberingAfterBreak="0">
     <w:nsid w:val="44FF20B5"/>
     <w:multiLevelType w:val="hybridMultilevel"/>
     <w:tmpl w:val="ADE84D02"/>
@@ -2659,7 +3135,7 @@
       </w:rPr>
     </w:lvl>
   </w:abstractNum>
-  <w:abstractNum w:abstractNumId="10" w15:restartNumberingAfterBreak="0">
+  <w:abstractNum w:abstractNumId="11" w15:restartNumberingAfterBreak="0">
     <w:nsid w:val="49771505"/>
     <w:multiLevelType w:val="hybridMultilevel"/>
     <w:tmpl w:val="CF1ACADC"/>
@@ -2772,7 +3248,7 @@
       </w:rPr>
     </w:lvl>
   </w:abstractNum>
-  <w:abstractNum w:abstractNumId="11" w15:restartNumberingAfterBreak="0">
+  <w:abstractNum w:abstractNumId="12" w15:restartNumberingAfterBreak="0">
     <w:nsid w:val="49B84D4E"/>
     <w:multiLevelType w:val="hybridMultilevel"/>
     <w:tmpl w:val="B930F874"/>
@@ -2885,7 +3361,7 @@
       </w:rPr>
     </w:lvl>
   </w:abstractNum>
-  <w:abstractNum w:abstractNumId="12" w15:restartNumberingAfterBreak="0">
+  <w:abstractNum w:abstractNumId="13" w15:restartNumberingAfterBreak="0">
     <w:nsid w:val="529C6C76"/>
     <w:multiLevelType w:val="hybridMultilevel"/>
     <w:tmpl w:val="6C7090A4"/>
@@ -2998,7 +3474,7 @@
       </w:rPr>
     </w:lvl>
   </w:abstractNum>
-  <w:abstractNum w:abstractNumId="13" w15:restartNumberingAfterBreak="0">
+  <w:abstractNum w:abstractNumId="14" w15:restartNumberingAfterBreak="0">
     <w:nsid w:val="57C15488"/>
     <w:multiLevelType w:val="hybridMultilevel"/>
     <w:tmpl w:val="565A30A4"/>
@@ -3111,7 +3587,7 @@
       </w:rPr>
     </w:lvl>
   </w:abstractNum>
-  <w:abstractNum w:abstractNumId="14" w15:restartNumberingAfterBreak="0">
+  <w:abstractNum w:abstractNumId="15" w15:restartNumberingAfterBreak="0">
     <w:nsid w:val="5A5423B0"/>
     <w:multiLevelType w:val="hybridMultilevel"/>
     <w:tmpl w:val="4CA8253C"/>
@@ -3197,7 +3673,7 @@
       </w:pPr>
     </w:lvl>
   </w:abstractNum>
-  <w:abstractNum w:abstractNumId="15" w15:restartNumberingAfterBreak="0">
+  <w:abstractNum w:abstractNumId="16" w15:restartNumberingAfterBreak="0">
     <w:nsid w:val="61CB620F"/>
     <w:multiLevelType w:val="hybridMultilevel"/>
     <w:tmpl w:val="3558D5D6"/>
@@ -3310,7 +3786,7 @@
       </w:rPr>
     </w:lvl>
   </w:abstractNum>
-  <w:abstractNum w:abstractNumId="16" w15:restartNumberingAfterBreak="0">
+  <w:abstractNum w:abstractNumId="17" w15:restartNumberingAfterBreak="0">
     <w:nsid w:val="66300C42"/>
     <w:multiLevelType w:val="hybridMultilevel"/>
     <w:tmpl w:val="4CA8253C"/>
@@ -3396,7 +3872,7 @@
       </w:pPr>
     </w:lvl>
   </w:abstractNum>
-  <w:abstractNum w:abstractNumId="17" w15:restartNumberingAfterBreak="0">
+  <w:abstractNum w:abstractNumId="18" w15:restartNumberingAfterBreak="0">
     <w:nsid w:val="68EE46E4"/>
     <w:multiLevelType w:val="hybridMultilevel"/>
     <w:tmpl w:val="0FB4DB74"/>
@@ -3485,7 +3961,7 @@
       </w:pPr>
     </w:lvl>
   </w:abstractNum>
-  <w:abstractNum w:abstractNumId="18" w15:restartNumberingAfterBreak="0">
+  <w:abstractNum w:abstractNumId="19" w15:restartNumberingAfterBreak="0">
     <w:nsid w:val="6BA028ED"/>
     <w:multiLevelType w:val="hybridMultilevel"/>
     <w:tmpl w:val="75AE1B9C"/>
@@ -3571,7 +4047,7 @@
       </w:pPr>
     </w:lvl>
   </w:abstractNum>
-  <w:abstractNum w:abstractNumId="19" w15:restartNumberingAfterBreak="0">
+  <w:abstractNum w:abstractNumId="20" w15:restartNumberingAfterBreak="0">
     <w:nsid w:val="6F253660"/>
     <w:multiLevelType w:val="hybridMultilevel"/>
     <w:tmpl w:val="61849376"/>
@@ -3684,7 +4160,7 @@
       </w:rPr>
     </w:lvl>
   </w:abstractNum>
-  <w:abstractNum w:abstractNumId="20" w15:restartNumberingAfterBreak="0">
+  <w:abstractNum w:abstractNumId="21" w15:restartNumberingAfterBreak="0">
     <w:nsid w:val="749E2CAE"/>
     <w:multiLevelType w:val="hybridMultilevel"/>
     <w:tmpl w:val="86D89DDE"/>
@@ -3797,7 +4273,7 @@
       </w:rPr>
     </w:lvl>
   </w:abstractNum>
-  <w:abstractNum w:abstractNumId="21" w15:restartNumberingAfterBreak="0">
+  <w:abstractNum w:abstractNumId="22" w15:restartNumberingAfterBreak="0">
     <w:nsid w:val="75A32C93"/>
     <w:multiLevelType w:val="multilevel"/>
     <w:tmpl w:val="0F06DBF6"/>
@@ -3946,7 +4422,7 @@
       </w:rPr>
     </w:lvl>
   </w:abstractNum>
-  <w:abstractNum w:abstractNumId="22" w15:restartNumberingAfterBreak="0">
+  <w:abstractNum w:abstractNumId="23" w15:restartNumberingAfterBreak="0">
     <w:nsid w:val="761D14D2"/>
     <w:multiLevelType w:val="hybridMultilevel"/>
     <w:tmpl w:val="C922CB3A"/>
@@ -4059,7 +4535,7 @@
       </w:rPr>
     </w:lvl>
   </w:abstractNum>
-  <w:abstractNum w:abstractNumId="23" w15:restartNumberingAfterBreak="0">
+  <w:abstractNum w:abstractNumId="24" w15:restartNumberingAfterBreak="0">
     <w:nsid w:val="77DB6DF5"/>
     <w:multiLevelType w:val="hybridMultilevel"/>
     <w:tmpl w:val="4CA8253C"/>
@@ -4149,7 +4625,7 @@
     <w:abstractNumId w:val="3"/>
   </w:num>
   <w:num w:numId="2">
-    <w:abstractNumId w:val="13"/>
+    <w:abstractNumId w:val="14"/>
   </w:num>
   <w:num w:numId="3">
     <w:abstractNumId w:val="0"/>
@@ -4158,64 +4634,67 @@
     <w:abstractNumId w:val="1"/>
   </w:num>
   <w:num w:numId="5">
-    <w:abstractNumId w:val="12"/>
+    <w:abstractNumId w:val="13"/>
   </w:num>
   <w:num w:numId="6">
-    <w:abstractNumId w:val="9"/>
+    <w:abstractNumId w:val="10"/>
   </w:num>
   <w:num w:numId="7">
-    <w:abstractNumId w:val="17"/>
+    <w:abstractNumId w:val="18"/>
   </w:num>
   <w:num w:numId="8">
     <w:abstractNumId w:val="2"/>
   </w:num>
   <w:num w:numId="9">
-    <w:abstractNumId w:val="5"/>
+    <w:abstractNumId w:val="6"/>
   </w:num>
   <w:num w:numId="10">
-    <w:abstractNumId w:val="6"/>
+    <w:abstractNumId w:val="7"/>
   </w:num>
   <w:num w:numId="11">
-    <w:abstractNumId w:val="21"/>
+    <w:abstractNumId w:val="22"/>
   </w:num>
   <w:num w:numId="12">
-    <w:abstractNumId w:val="7"/>
+    <w:abstractNumId w:val="8"/>
   </w:num>
   <w:num w:numId="13">
+    <w:abstractNumId w:val="20"/>
+  </w:num>
+  <w:num w:numId="14">
+    <w:abstractNumId w:val="11"/>
+  </w:num>
+  <w:num w:numId="15">
     <w:abstractNumId w:val="19"/>
   </w:num>
-  <w:num w:numId="14">
-    <w:abstractNumId w:val="10"/>
-  </w:num>
-  <w:num w:numId="15">
-    <w:abstractNumId w:val="18"/>
-  </w:num>
   <w:num w:numId="16">
-    <w:abstractNumId w:val="23"/>
+    <w:abstractNumId w:val="24"/>
   </w:num>
   <w:num w:numId="17">
-    <w:abstractNumId w:val="8"/>
+    <w:abstractNumId w:val="9"/>
   </w:num>
   <w:num w:numId="18">
     <w:abstractNumId w:val="4"/>
   </w:num>
   <w:num w:numId="19">
-    <w:abstractNumId w:val="22"/>
+    <w:abstractNumId w:val="23"/>
   </w:num>
   <w:num w:numId="20">
-    <w:abstractNumId w:val="14"/>
+    <w:abstractNumId w:val="15"/>
   </w:num>
   <w:num w:numId="21">
-    <w:abstractNumId w:val="15"/>
+    <w:abstractNumId w:val="16"/>
   </w:num>
   <w:num w:numId="22">
-    <w:abstractNumId w:val="16"/>
+    <w:abstractNumId w:val="17"/>
   </w:num>
   <w:num w:numId="23">
-    <w:abstractNumId w:val="11"/>
+    <w:abstractNumId w:val="12"/>
   </w:num>
   <w:num w:numId="24">
-    <w:abstractNumId w:val="20"/>
+    <w:abstractNumId w:val="21"/>
+  </w:num>
+  <w:num w:numId="25">
+    <w:abstractNumId w:val="5"/>
   </w:num>
   <w:numIdMacAtCleanup w:val="12"/>
 </w:numbering>

</xml_diff>